<commit_message>
Alterando paginação do documento visão
</commit_message>
<xml_diff>
--- a/Desenvolvimento/1.Requisitos/Grupo1 - Visão.docx
+++ b/Desenvolvimento/1.Requisitos/Grupo1 - Visão.docx
@@ -266,7 +266,6 @@
                         <w:dataBinding w:prefixMappings="xmlns:ns0='http://purl.org/dc/elements/1.1/' xmlns:ns1='http://schemas.openxmlformats.org/package/2006/metadata/core-properties' " w:xpath="/ns1:coreProperties[1]/ns0:subject[1]" w:storeItemID="{6C3C8BC8-F283-45AE-878A-BAB7291924A1}"/>
                         <w:text/>
                       </w:sdtPr>
-                      <w:sdtEndPr/>
                       <w:sdtContent>
                         <w:p>
                           <w:pPr>
@@ -556,11 +555,7 @@
           </mc:Choice>
           <mc:Fallback>
             <w:pict>
-              <v:shapetype w14:anchorId="3FFB648E" id="_x0000_t202" coordsize="21600,21600" o:spt="202" path="m,l,21600r21600,l21600,xe">
-                <v:stroke joinstyle="miter"/>
-                <v:path gradientshapeok="t" o:connecttype="rect"/>
-              </v:shapetype>
-              <v:shape id="Text Box 4" o:spid="_x0000_s1027" type="#_x0000_t202" style="position:absolute;left:0;text-align:left;margin-left:-59.15pt;margin-top:23pt;width:572.4pt;height:33.55pt;z-index:251662336;visibility:visible;mso-wrap-style:square;mso-width-percent:0;mso-height-percent:0;mso-wrap-distance-left:9pt;mso-wrap-distance-top:0;mso-wrap-distance-right:9pt;mso-wrap-distance-bottom:0;mso-position-horizontal:absolute;mso-position-horizontal-relative:text;mso-position-vertical:absolute;mso-position-vertical-relative:text;mso-width-percent:0;mso-height-percent:0;mso-width-relative:page;mso-height-relative:page;v-text-anchor:top" o:gfxdata="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" stroked="f">
+              <v:shape w14:anchorId="3FFB648E" id="Text Box 4" o:spid="_x0000_s1027" type="#_x0000_t202" style="position:absolute;left:0;text-align:left;margin-left:-59.15pt;margin-top:23pt;width:572.4pt;height:33.55pt;z-index:251662336;visibility:visible;mso-wrap-style:square;mso-width-percent:0;mso-height-percent:0;mso-wrap-distance-left:9pt;mso-wrap-distance-top:0;mso-wrap-distance-right:9pt;mso-wrap-distance-bottom:0;mso-position-horizontal:absolute;mso-position-horizontal-relative:text;mso-position-vertical:absolute;mso-position-vertical-relative:text;mso-width-percent:0;mso-height-percent:0;mso-width-relative:page;mso-height-relative:page;v-text-anchor:top" o:gfxdata="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" stroked="f">
                 <v:textbox>
                   <w:txbxContent>
                     <w:sdt>
@@ -1978,15 +1973,15 @@
         <w:tblLook w:val="04A0" w:firstRow="1" w:lastRow="0" w:firstColumn="1" w:lastColumn="0" w:noHBand="0" w:noVBand="1"/>
       </w:tblPr>
       <w:tblGrid>
-        <w:gridCol w:w="3594"/>
-        <w:gridCol w:w="2099"/>
-        <w:gridCol w:w="3846"/>
-        <w:gridCol w:w="5589"/>
+        <w:gridCol w:w="1413"/>
+        <w:gridCol w:w="1134"/>
+        <w:gridCol w:w="9922"/>
+        <w:gridCol w:w="2659"/>
       </w:tblGrid>
       <w:tr>
         <w:tc>
           <w:tcPr>
-            <w:tcW w:w="3652" w:type="dxa"/>
+            <w:tcW w:w="1413" w:type="dxa"/>
             <w:shd w:val="pct5" w:color="auto" w:fill="auto"/>
           </w:tcPr>
           <w:p>
@@ -2009,7 +2004,7 @@
         </w:tc>
         <w:tc>
           <w:tcPr>
-            <w:tcW w:w="2123" w:type="dxa"/>
+            <w:tcW w:w="1134" w:type="dxa"/>
             <w:shd w:val="pct5" w:color="auto" w:fill="auto"/>
           </w:tcPr>
           <w:p>
@@ -2032,7 +2027,7 @@
         </w:tc>
         <w:tc>
           <w:tcPr>
-            <w:tcW w:w="3896" w:type="dxa"/>
+            <w:tcW w:w="9922" w:type="dxa"/>
             <w:shd w:val="pct5" w:color="auto" w:fill="auto"/>
           </w:tcPr>
           <w:p>
@@ -2055,7 +2050,7 @@
         </w:tc>
         <w:tc>
           <w:tcPr>
-            <w:tcW w:w="5683" w:type="dxa"/>
+            <w:tcW w:w="2659" w:type="dxa"/>
             <w:shd w:val="pct5" w:color="auto" w:fill="auto"/>
           </w:tcPr>
           <w:p>
@@ -2086,9 +2081,12 @@
         </w:tc>
       </w:tr>
       <w:tr>
+        <w:trPr>
+          <w:trHeight w:val="1956"/>
+        </w:trPr>
         <w:tc>
           <w:tcPr>
-            <w:tcW w:w="3652" w:type="dxa"/>
+            <w:tcW w:w="1413" w:type="dxa"/>
           </w:tcPr>
           <w:p>
             <w:r>
@@ -2101,7 +2099,7 @@
         </w:tc>
         <w:tc>
           <w:tcPr>
-            <w:tcW w:w="2123" w:type="dxa"/>
+            <w:tcW w:w="1134" w:type="dxa"/>
           </w:tcPr>
           <w:p>
             <w:pPr>
@@ -2140,7 +2138,7 @@
         </w:tc>
         <w:tc>
           <w:tcPr>
-            <w:tcW w:w="3896" w:type="dxa"/>
+            <w:tcW w:w="9922" w:type="dxa"/>
           </w:tcPr>
           <w:p>
             <w:pPr>
@@ -2204,7 +2202,7 @@
         </w:tc>
         <w:tc>
           <w:tcPr>
-            <w:tcW w:w="5683" w:type="dxa"/>
+            <w:tcW w:w="2659" w:type="dxa"/>
           </w:tcPr>
           <w:p>
             <w:r>
@@ -2219,7 +2217,7 @@
         </w:trPr>
         <w:tc>
           <w:tcPr>
-            <w:tcW w:w="3652" w:type="dxa"/>
+            <w:tcW w:w="1413" w:type="dxa"/>
           </w:tcPr>
           <w:p>
             <w:pPr>
@@ -2241,7 +2239,7 @@
         </w:tc>
         <w:tc>
           <w:tcPr>
-            <w:tcW w:w="2123" w:type="dxa"/>
+            <w:tcW w:w="1134" w:type="dxa"/>
           </w:tcPr>
           <w:p>
             <w:pPr>
@@ -2259,7 +2257,7 @@
         </w:tc>
         <w:tc>
           <w:tcPr>
-            <w:tcW w:w="3896" w:type="dxa"/>
+            <w:tcW w:w="9922" w:type="dxa"/>
           </w:tcPr>
           <w:p>
             <w:pPr>
@@ -2339,7 +2337,7 @@
         </w:tc>
         <w:tc>
           <w:tcPr>
-            <w:tcW w:w="5683" w:type="dxa"/>
+            <w:tcW w:w="2659" w:type="dxa"/>
           </w:tcPr>
           <w:p>
             <w:pPr>
@@ -2357,7 +2355,6 @@
                 <w:color w:val="auto"/>
                 <w:lang w:val="pt-PT"/>
               </w:rPr>
-              <w:lastRenderedPageBreak/>
               <w:t>Como um usuário que esqueceu minha senha, eu quero ter a capacidade de redefinir minha senha de forma que eu possa recuperar o acesso à minha conta sem a necessidade de entrar em contato com o suporte ao cliente.</w:t>
             </w:r>
           </w:p>
@@ -2366,7 +2363,7 @@
       <w:tr>
         <w:tc>
           <w:tcPr>
-            <w:tcW w:w="3652" w:type="dxa"/>
+            <w:tcW w:w="1413" w:type="dxa"/>
           </w:tcPr>
           <w:p>
             <w:r>
@@ -2377,7 +2374,7 @@
         </w:tc>
         <w:tc>
           <w:tcPr>
-            <w:tcW w:w="2123" w:type="dxa"/>
+            <w:tcW w:w="1134" w:type="dxa"/>
           </w:tcPr>
           <w:p>
             <w:pPr>
@@ -2395,7 +2392,7 @@
         </w:tc>
         <w:tc>
           <w:tcPr>
-            <w:tcW w:w="3896" w:type="dxa"/>
+            <w:tcW w:w="9922" w:type="dxa"/>
           </w:tcPr>
           <w:p>
             <w:pPr>
@@ -2503,7 +2500,7 @@
         </w:tc>
         <w:tc>
           <w:tcPr>
-            <w:tcW w:w="5683" w:type="dxa"/>
+            <w:tcW w:w="2659" w:type="dxa"/>
           </w:tcPr>
           <w:p>
             <w:pPr>
@@ -2521,27 +2518,6 @@
         </w:tc>
       </w:tr>
     </w:tbl>
-    <w:p>
-      <w:pPr>
-        <w:rPr>
-          <w:lang w:val="pt-PT"/>
-        </w:rPr>
-      </w:pPr>
-    </w:p>
-    <w:p>
-      <w:pPr>
-        <w:rPr>
-          <w:lang w:val="pt-PT"/>
-        </w:rPr>
-      </w:pPr>
-    </w:p>
-    <w:p>
-      <w:pPr>
-        <w:rPr>
-          <w:lang w:val="pt-PT"/>
-        </w:rPr>
-      </w:pPr>
-    </w:p>
     <w:p>
       <w:pPr>
         <w:tabs>
@@ -3313,15 +3289,7 @@
             <w:pStyle w:val="Rodap"/>
           </w:pPr>
           <w:r>
-            <w:t>ITQ- X.X-</w:t>
-          </w:r>
-          <w:proofErr w:type="gramStart"/>
-          <w:r>
-            <w:t>XX.XX</w:t>
-          </w:r>
-          <w:proofErr w:type="gramEnd"/>
-          <w:r>
-            <w:t xml:space="preserve"> – Nome da ITQ</w:t>
+            <w:t>ITQ- X.X-XX.XX – Nome da ITQ</w:t>
           </w:r>
         </w:p>
       </w:tc>
@@ -3462,15 +3430,7 @@
             <w:pStyle w:val="Rodap"/>
           </w:pPr>
           <w:r>
-            <w:t>ITQ- X.X-</w:t>
-          </w:r>
-          <w:proofErr w:type="gramStart"/>
-          <w:r>
-            <w:t>XX.XX</w:t>
-          </w:r>
-          <w:proofErr w:type="gramEnd"/>
-          <w:r>
-            <w:t xml:space="preserve"> – Nome da ITQ</w:t>
+            <w:t>ITQ- X.X-XX.XX – Nome da ITQ</w:t>
           </w:r>
         </w:p>
       </w:tc>
@@ -3611,15 +3571,7 @@
             <w:pStyle w:val="Rodap"/>
           </w:pPr>
           <w:r>
-            <w:t>ITQ- X.X-</w:t>
-          </w:r>
-          <w:proofErr w:type="gramStart"/>
-          <w:r>
-            <w:t>XX.XX</w:t>
-          </w:r>
-          <w:proofErr w:type="gramEnd"/>
-          <w:r>
-            <w:t xml:space="preserve"> – Nome da ITQ</w:t>
+            <w:t>ITQ- X.X-XX.XX – Nome da ITQ</w:t>
           </w:r>
         </w:p>
       </w:tc>
@@ -3989,7 +3941,7 @@
             <w:rPr>
               <w:b/>
             </w:rPr>
-            <w:object w:dxaOrig="1230" w:dyaOrig="690" w14:anchorId="448DF9EC">
+            <w:object w:dxaOrig="1227" w:dyaOrig="689" w14:anchorId="448DF9EC">
               <v:shapetype id="_x0000_t75" coordsize="21600,21600" o:spt="75" o:preferrelative="t" path="m@4@5l@4@11@9@11@9@5xe" filled="f" stroked="f">
                 <v:stroke joinstyle="miter"/>
                 <v:formulas>
@@ -4009,10 +3961,10 @@
                 <v:path o:extrusionok="f" gradientshapeok="t" o:connecttype="rect"/>
                 <o:lock v:ext="edit" aspectratio="t"/>
               </v:shapetype>
-              <v:shape id="_x0000_i1025" type="#_x0000_t75" style="width:61.35pt;height:34.45pt">
+              <v:shape id="_x0000_i1025" type="#_x0000_t75" style="width:61.5pt;height:34.5pt">
                 <v:imagedata r:id="rId1" o:title=""/>
               </v:shape>
-              <o:OLEObject Type="Embed" ProgID="Word.Picture.8" ShapeID="_x0000_i1025" DrawAspect="Content" ObjectID="_1757872299" r:id="rId2"/>
+              <o:OLEObject Type="Embed" ProgID="Word.Picture.8" ShapeID="_x0000_i1025" DrawAspect="Content" ObjectID="_1757873337" r:id="rId2"/>
             </w:object>
           </w:r>
         </w:p>
@@ -4126,7 +4078,7 @@
             <w:rPr>
               <w:b/>
             </w:rPr>
-            <w:object w:dxaOrig="1230" w:dyaOrig="690" w14:anchorId="15B9A276">
+            <w:object w:dxaOrig="1227" w:dyaOrig="689" w14:anchorId="15B9A276">
               <v:shapetype id="_x0000_t75" coordsize="21600,21600" o:spt="75" o:preferrelative="t" path="m@4@5l@4@11@9@11@9@5xe" filled="f" stroked="f">
                 <v:stroke joinstyle="miter"/>
                 <v:formulas>
@@ -4146,10 +4098,10 @@
                 <v:path o:extrusionok="f" gradientshapeok="t" o:connecttype="rect"/>
                 <o:lock v:ext="edit" aspectratio="t"/>
               </v:shapetype>
-              <v:shape id="_x0000_i1026" type="#_x0000_t75" style="width:61.35pt;height:34.45pt">
+              <v:shape id="_x0000_i1026" type="#_x0000_t75" style="width:61.5pt;height:34.5pt">
                 <v:imagedata r:id="rId1" o:title=""/>
               </v:shape>
-              <o:OLEObject Type="Embed" ProgID="Word.Picture.8" ShapeID="_x0000_i1026" DrawAspect="Content" ObjectID="_1757872300" r:id="rId2"/>
+              <o:OLEObject Type="Embed" ProgID="Word.Picture.8" ShapeID="_x0000_i1026" DrawAspect="Content" ObjectID="_1757873338" r:id="rId2"/>
             </w:object>
           </w:r>
         </w:p>
@@ -4263,7 +4215,7 @@
             <w:rPr>
               <w:b/>
             </w:rPr>
-            <w:object w:dxaOrig="1230" w:dyaOrig="690" w14:anchorId="0D9A4689">
+            <w:object w:dxaOrig="1227" w:dyaOrig="689" w14:anchorId="0D9A4689">
               <v:shapetype id="_x0000_t75" coordsize="21600,21600" o:spt="75" o:preferrelative="t" path="m@4@5l@4@11@9@11@9@5xe" filled="f" stroked="f">
                 <v:stroke joinstyle="miter"/>
                 <v:formulas>
@@ -4283,10 +4235,10 @@
                 <v:path o:extrusionok="f" gradientshapeok="t" o:connecttype="rect"/>
                 <o:lock v:ext="edit" aspectratio="t"/>
               </v:shapetype>
-              <v:shape id="_x0000_i1027" type="#_x0000_t75" style="width:61.35pt;height:34.45pt">
+              <v:shape id="_x0000_i1027" type="#_x0000_t75" style="width:61.5pt;height:34.5pt">
                 <v:imagedata r:id="rId1" o:title=""/>
               </v:shape>
-              <o:OLEObject Type="Embed" ProgID="Word.Picture.8" ShapeID="_x0000_i1027" DrawAspect="Content" ObjectID="_1757872301" r:id="rId2"/>
+              <o:OLEObject Type="Embed" ProgID="Word.Picture.8" ShapeID="_x0000_i1027" DrawAspect="Content" ObjectID="_1757873339" r:id="rId2"/>
             </w:object>
           </w:r>
         </w:p>
@@ -4357,7 +4309,7 @@
               <w:bCs/>
               <w:lang w:val="pt-PT"/>
             </w:rPr>
-            <w:t>EPC</w:t>
+            <w:t>GP1</w:t>
           </w:r>
           <w:r>
             <w:rPr>
@@ -6308,7 +6260,7 @@
     <w:charset w:val="00"/>
     <w:family w:val="swiss"/>
     <w:pitch w:val="variable"/>
-    <w:sig w:usb0="E4002EFF" w:usb1="C200247B" w:usb2="00000009" w:usb3="00000000" w:csb0="000001FF" w:csb1="00000000"/>
+    <w:sig w:usb0="E4002EFF" w:usb1="C000247B" w:usb2="00000009" w:usb3="00000000" w:csb0="000001FF" w:csb1="00000000"/>
   </w:font>
   <w:font w:name="Trebuchet MS">
     <w:panose1 w:val="020B0603020202020204"/>
@@ -6322,7 +6274,7 @@
     <w:charset w:val="00"/>
     <w:family w:val="swiss"/>
     <w:pitch w:val="variable"/>
-    <w:sig w:usb0="E4002EFF" w:usb1="C200247B" w:usb2="00000009" w:usb3="00000000" w:csb0="000001FF" w:csb1="00000000"/>
+    <w:sig w:usb0="E4002EFF" w:usb1="C000247B" w:usb2="00000009" w:usb3="00000000" w:csb0="000001FF" w:csb1="00000000"/>
   </w:font>
 </w:fonts>
 </file>
@@ -6346,6 +6298,7 @@
     <w:rsidRoot w:val="006E44AC"/>
     <w:rsid w:val="003554D6"/>
     <w:rsid w:val="006E44AC"/>
+    <w:rsid w:val="0074505A"/>
     <w:rsid w:val="00DA2476"/>
   </w:rsids>
   <m:mathPr>
@@ -7087,6 +7040,10 @@
 </file>
 
 <file path=customXml/item1.xml><?xml version="1.0" encoding="utf-8"?>
+<b:Sources xmlns:b="http://schemas.openxmlformats.org/officeDocument/2006/bibliography" xmlns="http://schemas.openxmlformats.org/officeDocument/2006/bibliography" SelectedStyle="\APA.XSL" StyleName="APA"/>
+</file>
+
+<file path=customXml/item2.xml><?xml version="1.0" encoding="utf-8"?>
 <ct:contentTypeSchema xmlns:ct="http://schemas.microsoft.com/office/2006/metadata/contentType" xmlns:ma="http://schemas.microsoft.com/office/2006/metadata/properties/metaAttributes" ct:_="" ma:_="" ma:contentTypeName="Documento" ma:contentTypeID="0x0101006BBB8A1D575E944A885D4B2AB9F72988" ma:contentTypeVersion="5" ma:contentTypeDescription="Crie um novo documento." ma:contentTypeScope="" ma:versionID="edb00ef12e6ee86910ac2a8b4b909df3">
   <xsd:schema xmlns:xsd="http://www.w3.org/2001/XMLSchema" xmlns:xs="http://www.w3.org/2001/XMLSchema" xmlns:p="http://schemas.microsoft.com/office/2006/metadata/properties" xmlns:ns3="29e94b0c-fb19-4fd8-8e4c-55c5462c4c70" targetNamespace="http://schemas.microsoft.com/office/2006/metadata/properties" ma:root="true" ma:fieldsID="69ce660d6eadac2a20ccd8ebab2ca1c2" ns3:_="">
     <xsd:import namespace="29e94b0c-fb19-4fd8-8e4c-55c5462c4c70"/>
@@ -7238,19 +7195,7 @@
 </ct:contentTypeSchema>
 </file>
 
-<file path=customXml/item2.xml><?xml version="1.0" encoding="utf-8"?>
-<b:Sources xmlns:b="http://schemas.openxmlformats.org/officeDocument/2006/bibliography" xmlns="http://schemas.openxmlformats.org/officeDocument/2006/bibliography" SelectedStyle="\APA.XSL" StyleName="APA"/>
-</file>
-
 <file path=customXml/item3.xml><?xml version="1.0" encoding="utf-8"?>
-<p:properties xmlns:p="http://schemas.microsoft.com/office/2006/metadata/properties" xmlns:xsi="http://www.w3.org/2001/XMLSchema-instance" xmlns:pc="http://schemas.microsoft.com/office/infopath/2007/PartnerControls">
-  <documentManagement>
-    <_activity xmlns="29e94b0c-fb19-4fd8-8e4c-55c5462c4c70" xsi:nil="true"/>
-  </documentManagement>
-</p:properties>
-</file>
-
-<file path=customXml/item4.xml><?xml version="1.0" encoding="utf-8"?>
 <?mso-contentType ?>
 <FormTemplates xmlns="http://schemas.microsoft.com/sharepoint/v3/contenttype/forms">
   <Display>DocumentLibraryForm</Display>
@@ -7259,7 +7204,23 @@
 </FormTemplates>
 </file>
 
+<file path=customXml/item4.xml><?xml version="1.0" encoding="utf-8"?>
+<p:properties xmlns:p="http://schemas.microsoft.com/office/2006/metadata/properties" xmlns:xsi="http://www.w3.org/2001/XMLSchema-instance" xmlns:pc="http://schemas.microsoft.com/office/infopath/2007/PartnerControls">
+  <documentManagement>
+    <_activity xmlns="29e94b0c-fb19-4fd8-8e4c-55c5462c4c70" xsi:nil="true"/>
+  </documentManagement>
+</p:properties>
+</file>
+
 <file path=customXml/itemProps1.xml><?xml version="1.0" encoding="utf-8"?>
+<ds:datastoreItem xmlns:ds="http://schemas.openxmlformats.org/officeDocument/2006/customXml" ds:itemID="{D04F8546-012C-4BC9-9CCA-E9198BD69CD2}">
+  <ds:schemaRefs>
+    <ds:schemaRef ds:uri="http://schemas.openxmlformats.org/officeDocument/2006/bibliography"/>
+  </ds:schemaRefs>
+</ds:datastoreItem>
+</file>
+
+<file path=customXml/itemProps2.xml><?xml version="1.0" encoding="utf-8"?>
 <ds:datastoreItem xmlns:ds="http://schemas.openxmlformats.org/officeDocument/2006/customXml" ds:itemID="{6B3FFB27-3C93-464B-8B81-6CF97F64AB97}">
   <ds:schemaRefs>
     <ds:schemaRef ds:uri="http://schemas.microsoft.com/office/2006/metadata/contentType"/>
@@ -7277,15 +7238,15 @@
 </ds:datastoreItem>
 </file>
 
-<file path=customXml/itemProps2.xml><?xml version="1.0" encoding="utf-8"?>
-<ds:datastoreItem xmlns:ds="http://schemas.openxmlformats.org/officeDocument/2006/customXml" ds:itemID="{D04F8546-012C-4BC9-9CCA-E9198BD69CD2}">
+<file path=customXml/itemProps3.xml><?xml version="1.0" encoding="utf-8"?>
+<ds:datastoreItem xmlns:ds="http://schemas.openxmlformats.org/officeDocument/2006/customXml" ds:itemID="{61B6555A-71A8-4B91-870A-F627C9319EC3}">
   <ds:schemaRefs>
-    <ds:schemaRef ds:uri="http://schemas.openxmlformats.org/officeDocument/2006/bibliography"/>
+    <ds:schemaRef ds:uri="http://schemas.microsoft.com/sharepoint/v3/contenttype/forms"/>
   </ds:schemaRefs>
 </ds:datastoreItem>
 </file>
 
-<file path=customXml/itemProps3.xml><?xml version="1.0" encoding="utf-8"?>
+<file path=customXml/itemProps4.xml><?xml version="1.0" encoding="utf-8"?>
 <ds:datastoreItem xmlns:ds="http://schemas.openxmlformats.org/officeDocument/2006/customXml" ds:itemID="{F2D8A878-FCC1-4A14-80C2-555699F4A1D3}">
   <ds:schemaRefs>
     <ds:schemaRef ds:uri="http://schemas.microsoft.com/office/2006/metadata/properties"/>
@@ -7293,12 +7254,4 @@
     <ds:schemaRef ds:uri="29e94b0c-fb19-4fd8-8e4c-55c5462c4c70"/>
   </ds:schemaRefs>
 </ds:datastoreItem>
-</file>
-
-<file path=customXml/itemProps4.xml><?xml version="1.0" encoding="utf-8"?>
-<ds:datastoreItem xmlns:ds="http://schemas.openxmlformats.org/officeDocument/2006/customXml" ds:itemID="{61B6555A-71A8-4B91-870A-F627C9319EC3}">
-  <ds:schemaRefs>
-    <ds:schemaRef ds:uri="http://schemas.microsoft.com/sharepoint/v3/contenttype/forms"/>
-  </ds:schemaRefs>
-</ds:datastoreItem>
 </file>
</xml_diff>